<commit_message>
Fit full EN CV into 2 pages via formatting
- Restore original EN CV content
- Adjust PDF generation (margins/list spacing) without removing context
</commit_message>
<xml_diff>
--- a/assets/CV_Dmitriy_Rassvetalov_EN.docx
+++ b/assets/CV_Dmitriy_Rassvetalov_EN.docx
@@ -38,19 +38,7 @@
         <w:br/>
       </w:r>
       <w:r>
-        <w:t xml:space="preserve">LinkedIn: https://linkedin.com/in/dmitriy-rassvetalov-92297458</w:t>
-      </w:r>
-      <w:r>
-        <w:br/>
-      </w:r>
-      <w:r>
-        <w:t xml:space="preserve">GitHub: https://github.com/rassvetalov</w:t>
-      </w:r>
-      <w:r>
-        <w:br/>
-      </w:r>
-      <w:r>
-        <w:t xml:space="preserve">OSS PR: https://github.com/electrolux-oss/aws-cost-exporter/pull/50</w:t>
+        <w:t xml:space="preserve">LinkedIn: https://linkedin.com/in/dmitriy-rassvetalov-92297458 · GitHub: https://github.com/rassvetalov</w:t>
       </w:r>
     </w:p>
     <w:p>
@@ -58,7 +46,14 @@
         <w:pStyle w:val="BlockText"/>
       </w:pPr>
       <w:r>
-        <w:t xml:space="preserve">Public / NDA-safe: no internal domains/IDs/team names/topology/bucket names/VPC identifiers.</w:t>
+        <w:t xml:space="preserve">Public / NDA-safe note: this CV is intended for a public repository. It contains no internal domains, IDs, team/service names, exact topology, bucket names, or VPC/subnet identifiers.</w:t>
+      </w:r>
+    </w:p>
+    <w:p>
+      <w:r>
+        <w:pict>
+          <v:rect style="width:0;height:1.5pt" o:hralign="center" o:hrstd="t" o:hr="t"/>
+        </w:pict>
       </w:r>
     </w:p>
     <w:bookmarkStart w:id="9" w:name="profile"/>
@@ -91,7 +86,7 @@
         <w:t xml:space="preserve"> </w:t>
       </w:r>
       <w:r>
-        <w:t xml:space="preserve">in operations, networking, infrastructure, and cloud. Recent focus:</w:t>
+        <w:t xml:space="preserve">of experience (operations, networking, infrastructure, cloud). In recent years I focus on</w:t>
       </w:r>
       <w:r>
         <w:t xml:space="preserve"> </w:t>
@@ -114,7 +109,7 @@
           <w:b/>
           <w:bCs/>
         </w:rPr>
-        <w:t xml:space="preserve">EKS</w:t>
+        <w:t xml:space="preserve">Kubernetes (EKS)</w:t>
       </w:r>
       <w:r>
         <w:t xml:space="preserve">,</w:t>
@@ -127,7 +122,7 @@
           <w:b/>
           <w:bCs/>
         </w:rPr>
-        <w:t xml:space="preserve">Terraform</w:t>
+        <w:t xml:space="preserve">IaC (Terraform/Terragrunt)</w:t>
       </w:r>
       <w:r>
         <w:t xml:space="preserve">,</w:t>
@@ -143,7 +138,20 @@
         <w:t xml:space="preserve">CI/CD</w:t>
       </w:r>
       <w:r>
-        <w:t xml:space="preserve">, observability, reliability, and platform automation. Team leadership experience with strong ownership mindset.</w:t>
+        <w:t xml:space="preserve">,</w:t>
+      </w:r>
+      <w:r>
+        <w:t xml:space="preserve"> </w:t>
+      </w:r>
+      <w:r>
+        <w:rPr>
+          <w:b/>
+          <w:bCs/>
+        </w:rPr>
+        <w:t xml:space="preserve">observability</w:t>
+      </w:r>
+      <w:r>
+        <w:t xml:space="preserve">, reliability, and platform automation. I have team leadership experience and strong ownership mindset (prioritization, incident management, and collaboration with engineering teams).</w:t>
       </w:r>
     </w:p>
     <w:p>
@@ -193,6 +201,13 @@
       </w:r>
       <w:r>
         <w:t xml:space="preserve">supporting services and internal products.</w:t>
+      </w:r>
+    </w:p>
+    <w:p>
+      <w:r>
+        <w:pict>
+          <v:rect style="width:0;height:1.5pt" o:hralign="center" o:hrstd="t" o:hr="t"/>
+        </w:pict>
       </w:r>
     </w:p>
     <w:bookmarkEnd w:id="9"/>
@@ -457,13 +472,13 @@
           <w:b/>
           <w:bCs/>
         </w:rPr>
-        <w:t xml:space="preserve">Custom tooling to close gaps:</w:t>
-      </w:r>
-      <w:r>
-        <w:t xml:space="preserve"> </w:t>
-      </w:r>
-      <w:r>
-        <w:t xml:space="preserve">delivered extensions where out-of-the-box tooling was insufficient (e.g., custom plugin for DynamoDB GSI throughput operations; webhook API on FastAPI for unsupported actions), with metrics, validation, and safe defaults.</w:t>
+        <w:t xml:space="preserve">Closing provider gaps with custom tooling:</w:t>
+      </w:r>
+      <w:r>
+        <w:t xml:space="preserve"> </w:t>
+      </w:r>
+      <w:r>
+        <w:t xml:space="preserve">delivered custom extensions where “out of the box” tooling was not enough (e.g., custom plugin for DynamoDB GSI throughput operations; webhook API on FastAPI for unsupported actions such as some ElastiCache replication group operations), with metrics, validation, and safe defaults.</w:t>
       </w:r>
     </w:p>
     <w:p>
@@ -527,7 +542,23 @@
         <w:t xml:space="preserve"> </w:t>
       </w:r>
       <w:r>
-        <w:t xml:space="preserve">improved cost metric export/filtering (PR link above); reporting preparation improved from</w:t>
+        <w:t xml:space="preserve">upstream PR to</w:t>
+      </w:r>
+      <w:r>
+        <w:t xml:space="preserve"> </w:t>
+      </w:r>
+      <w:r>
+        <w:rPr>
+          <w:b/>
+          <w:bCs/>
+        </w:rPr>
+        <w:t xml:space="preserve">aws-cost-exporter</w:t>
+      </w:r>
+      <w:r>
+        <w:t xml:space="preserve"> </w:t>
+      </w:r>
+      <w:r>
+        <w:t xml:space="preserve">— https://github.com/electrolux-oss/aws-cost-exporter/pull/50 — improved cost metric export/filtering for dashboards/alerting; reporting preparation improved from</w:t>
       </w:r>
       <w:r>
         <w:t xml:space="preserve"> </w:t>
@@ -541,6 +572,13 @@
       </w:r>
       <w:r>
         <w:t xml:space="preserve">.</w:t>
+      </w:r>
+    </w:p>
+    <w:p>
+      <w:r>
+        <w:pict>
+          <v:rect style="width:0;height:1.5pt" o:hralign="center" o:hrstd="t" o:hr="t"/>
+        </w:pict>
       </w:r>
     </w:p>
     <w:bookmarkEnd w:id="10"/>
@@ -800,6 +838,13 @@
         <w:t xml:space="preserve">Increased repeatability through automation of network operations.</w:t>
       </w:r>
     </w:p>
+    <w:p>
+      <w:r>
+        <w:pict>
+          <v:rect style="width:0;height:1.5pt" o:hralign="center" o:hrstd="t" o:hr="t"/>
+        </w:pict>
+      </w:r>
+    </w:p>
     <w:bookmarkEnd w:id="11"/>
     <w:bookmarkStart w:id="12" w:name="nika-llc-vologda-russia"/>
     <w:p>
@@ -853,7 +898,26 @@
         <w:t xml:space="preserve"> </w:t>
       </w:r>
       <w:r>
-        <w:t xml:space="preserve">in automation and infrastructure; built an operations model (SLA, incidents, changes).</w:t>
+        <w:t xml:space="preserve">in automation and infrastructure.</w:t>
+      </w:r>
+    </w:p>
+    <w:p>
+      <w:pPr>
+        <w:pStyle w:val="Compact"/>
+        <w:numPr>
+          <w:ilvl w:val="0"/>
+          <w:numId w:val="1005"/>
+        </w:numPr>
+      </w:pPr>
+      <w:r>
+        <w:t xml:space="preserve">Built an operations model (SLA, incidents, changes) and implemented network/security solutions for customers.</w:t>
+      </w:r>
+    </w:p>
+    <w:p>
+      <w:r>
+        <w:pict>
+          <v:rect style="width:0;height:1.5pt" o:hralign="center" o:hrstd="t" o:hr="t"/>
+        </w:pict>
       </w:r>
     </w:p>
     <w:bookmarkEnd w:id="12"/>
@@ -873,6 +937,13 @@
       </w:pPr>
       <w:r>
         <w:t xml:space="preserve">Vologda State Technical University — Automation Engineer · 2001</w:t>
+      </w:r>
+    </w:p>
+    <w:p>
+      <w:r>
+        <w:pict>
+          <v:rect style="width:0;height:1.5pt" o:hralign="center" o:hrstd="t" o:hr="t"/>
+        </w:pict>
       </w:r>
     </w:p>
     <w:bookmarkEnd w:id="14"/>

</xml_diff>

<commit_message>
Update CV content and regenerate PDFs
- Restore key achievements from v5
- Set Zero Trust onboarding lead time to 10–15 minutes
- Remove centralized logging bullet from EN CV
- Rebuild EN/RU PDFs (2 pages)
</commit_message>
<xml_diff>
--- a/assets/CV_Dmitriy_Rassvetalov_EN.docx
+++ b/assets/CV_Dmitriy_Rassvetalov_EN.docx
@@ -283,10 +283,13 @@
           <w:b/>
           <w:bCs/>
         </w:rPr>
-        <w:t xml:space="preserve">1–2 business days to 1–2 hours</w:t>
-      </w:r>
-      <w:r>
-        <w:t xml:space="preserve">, reduced manual operations by</w:t>
+        <w:t xml:space="preserve">1–2 business days to 10–15 minutes</w:t>
+      </w:r>
+      <w:r>
+        <w:t xml:space="preserve"> </w:t>
+      </w:r>
+      <w:r>
+        <w:t xml:space="preserve">(for standard onboarding), reduced manual operations by</w:t>
       </w:r>
       <w:r>
         <w:t xml:space="preserve"> </w:t>
@@ -536,6 +539,133 @@
           <w:b/>
           <w:bCs/>
         </w:rPr>
+        <w:t xml:space="preserve">Production monitoring stack (Graphite/Carbon → VictoriaMetrics):</w:t>
+      </w:r>
+      <w:r>
+        <w:t xml:space="preserve"> </w:t>
+      </w:r>
+      <w:r>
+        <w:t xml:space="preserve">designed and deployed a metrics platform including a</w:t>
+      </w:r>
+      <w:r>
+        <w:t xml:space="preserve"> </w:t>
+      </w:r>
+      <w:r>
+        <w:rPr>
+          <w:b/>
+          <w:bCs/>
+        </w:rPr>
+        <w:t xml:space="preserve">6-node go-carbon cluster</w:t>
+      </w:r>
+      <w:r>
+        <w:t xml:space="preserve"> </w:t>
+      </w:r>
+      <w:r>
+        <w:t xml:space="preserve">(~</w:t>
+      </w:r>
+      <w:r>
+        <w:rPr>
+          <w:b/>
+          <w:bCs/>
+        </w:rPr>
+        <w:t xml:space="preserve">60TB</w:t>
+      </w:r>
+      <w:r>
+        <w:t xml:space="preserve"> </w:t>
+      </w:r>
+      <w:r>
+        <w:t xml:space="preserve">storage), CarbonAPI gateway, and Grafana HA (</w:t>
+      </w:r>
+      <w:r>
+        <w:rPr>
+          <w:b/>
+          <w:bCs/>
+        </w:rPr>
+        <w:t xml:space="preserve">3 replicas</w:t>
+      </w:r>
+      <w:r>
+        <w:t xml:space="preserve">) with LDAP and unified alerting.</w:t>
+      </w:r>
+    </w:p>
+    <w:p>
+      <w:pPr>
+        <w:pStyle w:val="Compact"/>
+        <w:numPr>
+          <w:ilvl w:val="0"/>
+          <w:numId w:val="1001"/>
+        </w:numPr>
+      </w:pPr>
+      <w:r>
+        <w:rPr>
+          <w:b/>
+          <w:bCs/>
+        </w:rPr>
+        <w:t xml:space="preserve">Custom Prometheus exporters (Go/Python):</w:t>
+      </w:r>
+      <w:r>
+        <w:t xml:space="preserve"> </w:t>
+      </w:r>
+      <w:r>
+        <w:t xml:space="preserve">exporters to cover AWS metrics gaps (DynamoDB warm capacity, Kinesis shards, Service Quotas; ElastiCache baseline bandwidth/capabilities; OSIS pipelines with TTL cache and rate limiting).</w:t>
+      </w:r>
+    </w:p>
+    <w:p>
+      <w:pPr>
+        <w:pStyle w:val="Compact"/>
+        <w:numPr>
+          <w:ilvl w:val="0"/>
+          <w:numId w:val="1001"/>
+        </w:numPr>
+      </w:pPr>
+      <w:r>
+        <w:rPr>
+          <w:b/>
+          <w:bCs/>
+        </w:rPr>
+        <w:t xml:space="preserve">Terraform module library (production-ready):</w:t>
+      </w:r>
+      <w:r>
+        <w:t xml:space="preserve"> </w:t>
+      </w:r>
+      <w:r>
+        <w:t xml:space="preserve">authored modules for account/networking/databases/app resources and endpoint monitoring (NDA-safe summary).</w:t>
+      </w:r>
+    </w:p>
+    <w:p>
+      <w:pPr>
+        <w:pStyle w:val="Compact"/>
+        <w:numPr>
+          <w:ilvl w:val="0"/>
+          <w:numId w:val="1001"/>
+        </w:numPr>
+      </w:pPr>
+      <w:r>
+        <w:rPr>
+          <w:b/>
+          <w:bCs/>
+        </w:rPr>
+        <w:t xml:space="preserve">Nomad → EKS migration (as part of the team):</w:t>
+      </w:r>
+      <w:r>
+        <w:t xml:space="preserve"> </w:t>
+      </w:r>
+      <w:r>
+        <w:t xml:space="preserve">scope: networking and adjacent cluster subsystems; helped reduce migration risk for engineering teams.</w:t>
+      </w:r>
+    </w:p>
+    <w:p>
+      <w:pPr>
+        <w:pStyle w:val="Compact"/>
+        <w:numPr>
+          <w:ilvl w:val="0"/>
+          <w:numId w:val="1001"/>
+        </w:numPr>
+      </w:pPr>
+      <w:r>
+        <w:rPr>
+          <w:b/>
+          <w:bCs/>
+        </w:rPr>
         <w:t xml:space="preserve">Open-source contribution:</w:t>
       </w:r>
       <w:r>
@@ -572,6 +702,28 @@
       </w:r>
       <w:r>
         <w:t xml:space="preserve">.</w:t>
+      </w:r>
+    </w:p>
+    <w:p>
+      <w:pPr>
+        <w:pStyle w:val="Compact"/>
+        <w:numPr>
+          <w:ilvl w:val="0"/>
+          <w:numId w:val="1001"/>
+        </w:numPr>
+      </w:pPr>
+      <w:r>
+        <w:rPr>
+          <w:b/>
+          <w:bCs/>
+        </w:rPr>
+        <w:t xml:space="preserve">Automation/tooling:</w:t>
+      </w:r>
+      <w:r>
+        <w:t xml:space="preserve"> </w:t>
+      </w:r>
+      <w:r>
+        <w:t xml:space="preserve">1000+ scripts/utilities for AWS/EKS, DB ops, monitoring, DR/backup, and provisioning (Packer/Ansible/SaltStack).</w:t>
       </w:r>
     </w:p>
     <w:p>
@@ -674,7 +826,35 @@
           <w:b/>
           <w:bCs/>
         </w:rPr>
-        <w:t xml:space="preserve">1–2 hours</w:t>
+        <w:t xml:space="preserve">10–15 minutes</w:t>
+      </w:r>
+      <w:r>
+        <w:t xml:space="preserve"> </w:t>
+      </w:r>
+      <w:r>
+        <w:t xml:space="preserve">(standard onboarding).</w:t>
+      </w:r>
+    </w:p>
+    <w:p>
+      <w:pPr>
+        <w:pStyle w:val="Compact"/>
+        <w:numPr>
+          <w:ilvl w:val="0"/>
+          <w:numId w:val="1002"/>
+        </w:numPr>
+      </w:pPr>
+      <w:r>
+        <w:t xml:space="preserve">Built self-service provisioning (GitHub + Atlantis): Terraform modules, validation, and a “contract” for engineers; typical provisioning</w:t>
+      </w:r>
+      <w:r>
+        <w:t xml:space="preserve"> </w:t>
+      </w:r>
+      <w:r>
+        <w:rPr>
+          <w:b/>
+          <w:bCs/>
+        </w:rPr>
+        <w:t xml:space="preserve">~30–60 minutes</w:t>
       </w:r>
       <w:r>
         <w:t xml:space="preserve">.</w:t>
@@ -689,20 +869,7 @@
         </w:numPr>
       </w:pPr>
       <w:r>
-        <w:t xml:space="preserve">Built self-service provisioning (GitHub + Atlantis): Terraform modules, validation, and a “contract” for engineers; typical provisioning</w:t>
-      </w:r>
-      <w:r>
-        <w:t xml:space="preserve"> </w:t>
-      </w:r>
-      <w:r>
-        <w:rPr>
-          <w:b/>
-          <w:bCs/>
-        </w:rPr>
-        <w:t xml:space="preserve">~30–60 minutes</w:t>
-      </w:r>
-      <w:r>
-        <w:t xml:space="preserve">.</w:t>
+        <w:t xml:space="preserve">Improved observability (VictoriaMetrics/Prometheus/Grafana): standards, cardinality guardrails, heavy query control; reduced noise and improved incident triage.</w:t>
       </w:r>
     </w:p>
     <w:p>
@@ -714,7 +881,7 @@
         </w:numPr>
       </w:pPr>
       <w:r>
-        <w:t xml:space="preserve">Improved observability (VictoriaMetrics/Prometheus/Grafana): standards, cardinality guardrails, heavy query control; reduced noise and improved incident triage.</w:t>
+        <w:t xml:space="preserve">Designed and operated a production metrics stack bridging legacy and modern systems (Graphite/Carbon → VictoriaMetrics), including query gateway and Grafana HA.</w:t>
       </w:r>
     </w:p>
     <w:p>

</xml_diff>